<commit_message>
kleine aanpassing gemaakt aan dit fucking document
</commit_message>
<xml_diff>
--- a/Documentatie/Kerntaak-3/3.1.1_Implementatieplan/2017-06-09_implementatieplan_V1.docx
+++ b/Documentatie/Kerntaak-3/3.1.1_Implementatieplan/2017-06-09_implementatieplan_V1.docx
@@ -840,10 +840,13 @@
             <w:pStyle w:val="TOCHeading"/>
           </w:pPr>
           <w:r>
-            <w:t>Contents</w:t>
+            <w:t>Conte</w:t>
           </w:r>
           <w:bookmarkStart w:id="0" w:name="_GoBack"/>
           <w:bookmarkEnd w:id="0"/>
+          <w:r>
+            <w:t>nts</w:t>
+          </w:r>
         </w:p>
         <w:p>
           <w:pPr>
@@ -866,7 +869,7 @@
           <w:r>
             <w:fldChar w:fldCharType="separate"/>
           </w:r>
-          <w:hyperlink w:anchor="_Toc485245992" w:history="1">
+          <w:hyperlink w:anchor="_Toc485246252" w:history="1">
             <w:r>
               <w:rPr>
                 <w:rStyle w:val="Hyperlink"/>
@@ -893,7 +896,7 @@
                 <w:noProof/>
                 <w:webHidden/>
               </w:rPr>
-              <w:instrText xml:space="preserve"> PAGEREF _Toc485245992 \h </w:instrText>
+              <w:instrText xml:space="preserve"> PAGEREF _Toc485246252 \h </w:instrText>
             </w:r>
             <w:r>
               <w:rPr>
@@ -936,7 +939,7 @@
               <w:lang w:val="nl-NL" w:eastAsia="nl-NL"/>
             </w:rPr>
           </w:pPr>
-          <w:hyperlink w:anchor="_Toc485245993" w:history="1">
+          <w:hyperlink w:anchor="_Toc485246253" w:history="1">
             <w:r>
               <w:rPr>
                 <w:rStyle w:val="Hyperlink"/>
@@ -963,7 +966,7 @@
                 <w:noProof/>
                 <w:webHidden/>
               </w:rPr>
-              <w:instrText xml:space="preserve"> PAGEREF _Toc485245993 \h </w:instrText>
+              <w:instrText xml:space="preserve"> PAGEREF _Toc485246253 \h </w:instrText>
             </w:r>
             <w:r>
               <w:rPr>
@@ -1006,7 +1009,7 @@
               <w:lang w:val="nl-NL" w:eastAsia="nl-NL"/>
             </w:rPr>
           </w:pPr>
-          <w:hyperlink w:anchor="_Toc485245994" w:history="1">
+          <w:hyperlink w:anchor="_Toc485246254" w:history="1">
             <w:r>
               <w:rPr>
                 <w:rStyle w:val="Hyperlink"/>
@@ -1033,7 +1036,7 @@
                 <w:noProof/>
                 <w:webHidden/>
               </w:rPr>
-              <w:instrText xml:space="preserve"> PAGEREF _Toc485245994 \h </w:instrText>
+              <w:instrText xml:space="preserve"> PAGEREF _Toc485246254 \h </w:instrText>
             </w:r>
             <w:r>
               <w:rPr>
@@ -1076,7 +1079,7 @@
               <w:lang w:val="nl-NL" w:eastAsia="nl-NL"/>
             </w:rPr>
           </w:pPr>
-          <w:hyperlink w:anchor="_Toc485245995" w:history="1">
+          <w:hyperlink w:anchor="_Toc485246255" w:history="1">
             <w:r>
               <w:rPr>
                 <w:rStyle w:val="Hyperlink"/>
@@ -1103,7 +1106,7 @@
                 <w:noProof/>
                 <w:webHidden/>
               </w:rPr>
-              <w:instrText xml:space="preserve"> PAGEREF _Toc485245995 \h </w:instrText>
+              <w:instrText xml:space="preserve"> PAGEREF _Toc485246255 \h </w:instrText>
             </w:r>
             <w:r>
               <w:rPr>
@@ -1146,7 +1149,7 @@
               <w:lang w:val="nl-NL" w:eastAsia="nl-NL"/>
             </w:rPr>
           </w:pPr>
-          <w:hyperlink w:anchor="_Toc485245996" w:history="1">
+          <w:hyperlink w:anchor="_Toc485246256" w:history="1">
             <w:r>
               <w:rPr>
                 <w:rStyle w:val="Hyperlink"/>
@@ -1173,7 +1176,7 @@
                 <w:noProof/>
                 <w:webHidden/>
               </w:rPr>
-              <w:instrText xml:space="preserve"> PAGEREF _Toc485245996 \h </w:instrText>
+              <w:instrText xml:space="preserve"> PAGEREF _Toc485246256 \h </w:instrText>
             </w:r>
             <w:r>
               <w:rPr>
@@ -1216,7 +1219,7 @@
               <w:lang w:val="nl-NL" w:eastAsia="nl-NL"/>
             </w:rPr>
           </w:pPr>
-          <w:hyperlink w:anchor="_Toc485245997" w:history="1">
+          <w:hyperlink w:anchor="_Toc485246257" w:history="1">
             <w:r>
               <w:rPr>
                 <w:rStyle w:val="Hyperlink"/>
@@ -1243,7 +1246,7 @@
                 <w:noProof/>
                 <w:webHidden/>
               </w:rPr>
-              <w:instrText xml:space="preserve"> PAGEREF _Toc485245997 \h </w:instrText>
+              <w:instrText xml:space="preserve"> PAGEREF _Toc485246257 \h </w:instrText>
             </w:r>
             <w:r>
               <w:rPr>
@@ -1286,7 +1289,7 @@
               <w:lang w:val="nl-NL" w:eastAsia="nl-NL"/>
             </w:rPr>
           </w:pPr>
-          <w:hyperlink w:anchor="_Toc485245998" w:history="1">
+          <w:hyperlink w:anchor="_Toc485246258" w:history="1">
             <w:r>
               <w:rPr>
                 <w:rStyle w:val="Hyperlink"/>
@@ -1313,7 +1316,7 @@
                 <w:noProof/>
                 <w:webHidden/>
               </w:rPr>
-              <w:instrText xml:space="preserve"> PAGEREF _Toc485245998 \h </w:instrText>
+              <w:instrText xml:space="preserve"> PAGEREF _Toc485246258 \h </w:instrText>
             </w:r>
             <w:r>
               <w:rPr>
@@ -1356,7 +1359,7 @@
               <w:lang w:val="nl-NL" w:eastAsia="nl-NL"/>
             </w:rPr>
           </w:pPr>
-          <w:hyperlink w:anchor="_Toc485245999" w:history="1">
+          <w:hyperlink w:anchor="_Toc485246259" w:history="1">
             <w:r>
               <w:rPr>
                 <w:rStyle w:val="Hyperlink"/>
@@ -1383,7 +1386,7 @@
                 <w:noProof/>
                 <w:webHidden/>
               </w:rPr>
-              <w:instrText xml:space="preserve"> PAGEREF _Toc485245999 \h </w:instrText>
+              <w:instrText xml:space="preserve"> PAGEREF _Toc485246259 \h </w:instrText>
             </w:r>
             <w:r>
               <w:rPr>
@@ -1426,7 +1429,7 @@
               <w:lang w:val="nl-NL" w:eastAsia="nl-NL"/>
             </w:rPr>
           </w:pPr>
-          <w:hyperlink w:anchor="_Toc485246000" w:history="1">
+          <w:hyperlink w:anchor="_Toc485246260" w:history="1">
             <w:r>
               <w:rPr>
                 <w:rStyle w:val="Hyperlink"/>
@@ -1453,7 +1456,7 @@
                 <w:noProof/>
                 <w:webHidden/>
               </w:rPr>
-              <w:instrText xml:space="preserve"> PAGEREF _Toc485246000 \h </w:instrText>
+              <w:instrText xml:space="preserve"> PAGEREF _Toc485246260 \h </w:instrText>
             </w:r>
             <w:r>
               <w:rPr>
@@ -1496,7 +1499,7 @@
               <w:lang w:val="nl-NL" w:eastAsia="nl-NL"/>
             </w:rPr>
           </w:pPr>
-          <w:hyperlink w:anchor="_Toc485246001" w:history="1">
+          <w:hyperlink w:anchor="_Toc485246261" w:history="1">
             <w:r>
               <w:rPr>
                 <w:rStyle w:val="Hyperlink"/>
@@ -1523,7 +1526,7 @@
                 <w:noProof/>
                 <w:webHidden/>
               </w:rPr>
-              <w:instrText xml:space="preserve"> PAGEREF _Toc485246001 \h </w:instrText>
+              <w:instrText xml:space="preserve"> PAGEREF _Toc485246261 \h </w:instrText>
             </w:r>
             <w:r>
               <w:rPr>
@@ -1566,7 +1569,7 @@
               <w:lang w:val="nl-NL" w:eastAsia="nl-NL"/>
             </w:rPr>
           </w:pPr>
-          <w:hyperlink w:anchor="_Toc485246002" w:history="1">
+          <w:hyperlink w:anchor="_Toc485246262" w:history="1">
             <w:r>
               <w:rPr>
                 <w:rStyle w:val="Hyperlink"/>
@@ -1593,7 +1596,7 @@
                 <w:noProof/>
                 <w:webHidden/>
               </w:rPr>
-              <w:instrText xml:space="preserve"> PAGEREF _Toc485246002 \h </w:instrText>
+              <w:instrText xml:space="preserve"> PAGEREF _Toc485246262 \h </w:instrText>
             </w:r>
             <w:r>
               <w:rPr>
@@ -1636,7 +1639,7 @@
               <w:lang w:val="nl-NL" w:eastAsia="nl-NL"/>
             </w:rPr>
           </w:pPr>
-          <w:hyperlink w:anchor="_Toc485246003" w:history="1">
+          <w:hyperlink w:anchor="_Toc485246263" w:history="1">
             <w:r>
               <w:rPr>
                 <w:rStyle w:val="Hyperlink"/>
@@ -1663,7 +1666,7 @@
                 <w:noProof/>
                 <w:webHidden/>
               </w:rPr>
-              <w:instrText xml:space="preserve"> PAGEREF _Toc485246003 \h </w:instrText>
+              <w:instrText xml:space="preserve"> PAGEREF _Toc485246263 \h </w:instrText>
             </w:r>
             <w:r>
               <w:rPr>
@@ -1706,7 +1709,7 @@
               <w:lang w:val="nl-NL" w:eastAsia="nl-NL"/>
             </w:rPr>
           </w:pPr>
-          <w:hyperlink w:anchor="_Toc485246004" w:history="1">
+          <w:hyperlink w:anchor="_Toc485246264" w:history="1">
             <w:r>
               <w:rPr>
                 <w:rStyle w:val="Hyperlink"/>
@@ -1733,7 +1736,7 @@
                 <w:noProof/>
                 <w:webHidden/>
               </w:rPr>
-              <w:instrText xml:space="preserve"> PAGEREF _Toc485246004 \h </w:instrText>
+              <w:instrText xml:space="preserve"> PAGEREF _Toc485246264 \h </w:instrText>
             </w:r>
             <w:r>
               <w:rPr>
@@ -1776,7 +1779,7 @@
               <w:lang w:val="nl-NL" w:eastAsia="nl-NL"/>
             </w:rPr>
           </w:pPr>
-          <w:hyperlink w:anchor="_Toc485246005" w:history="1">
+          <w:hyperlink w:anchor="_Toc485246265" w:history="1">
             <w:r>
               <w:rPr>
                 <w:rStyle w:val="Hyperlink"/>
@@ -1803,7 +1806,7 @@
                 <w:noProof/>
                 <w:webHidden/>
               </w:rPr>
-              <w:instrText xml:space="preserve"> PAGEREF _Toc485246005 \h </w:instrText>
+              <w:instrText xml:space="preserve"> PAGEREF _Toc485246265 \h </w:instrText>
             </w:r>
             <w:r>
               <w:rPr>
@@ -1856,7 +1859,7 @@
       <w:pPr>
         <w:pStyle w:val="Heading1"/>
       </w:pPr>
-      <w:bookmarkStart w:id="1" w:name="_Toc485245992"/>
+      <w:bookmarkStart w:id="1" w:name="_Toc485246252"/>
       <w:r>
         <w:lastRenderedPageBreak/>
         <w:t>Inleiding</w:t>
@@ -1893,7 +1896,7 @@
       <w:pPr>
         <w:pStyle w:val="Heading1"/>
       </w:pPr>
-      <w:bookmarkStart w:id="3" w:name="_Toc485245993"/>
+      <w:bookmarkStart w:id="3" w:name="_Toc485246253"/>
       <w:r>
         <w:lastRenderedPageBreak/>
         <w:t>Organisatorisch implementatieplan</w:t>
@@ -1909,7 +1912,7 @@
       <w:pPr>
         <w:pStyle w:val="Heading2"/>
       </w:pPr>
-      <w:bookmarkStart w:id="4" w:name="_Toc485245994"/>
+      <w:bookmarkStart w:id="4" w:name="_Toc485246254"/>
       <w:r>
         <w:t>Benodigdheden</w:t>
       </w:r>
@@ -1919,7 +1922,7 @@
       <w:pPr>
         <w:pStyle w:val="Heading3"/>
       </w:pPr>
-      <w:bookmarkStart w:id="5" w:name="_Toc485245995"/>
+      <w:bookmarkStart w:id="5" w:name="_Toc485246255"/>
       <w:r>
         <w:t>Op locatie</w:t>
       </w:r>
@@ -1964,7 +1967,7 @@
       <w:pPr>
         <w:pStyle w:val="Heading1"/>
       </w:pPr>
-      <w:bookmarkStart w:id="6" w:name="_Toc485245996"/>
+      <w:bookmarkStart w:id="6" w:name="_Toc485246256"/>
       <w:r>
         <w:t>Technisch implementatieplan</w:t>
       </w:r>
@@ -1972,7 +1975,13 @@
     </w:p>
     <w:p>
       <w:r>
-        <w:t>In dit kopje wordt eerst beschreven wat het achtergrond is beschrijven we wat het doel is</w:t>
+        <w:t xml:space="preserve">In dit kopje wordt beschreven wat het achtergrond is </w:t>
+      </w:r>
+      <w:r>
+        <w:t xml:space="preserve">van het project en </w:t>
+      </w:r>
+      <w:r>
+        <w:t>beschrijven we wat het doel is</w:t>
       </w:r>
       <w:r>
         <w:t xml:space="preserve"> en hoe we dat gaan doen</w:t>
@@ -1988,7 +1997,7 @@
       <w:pPr>
         <w:pStyle w:val="Heading2"/>
       </w:pPr>
-      <w:bookmarkStart w:id="7" w:name="_Toc485245997"/>
+      <w:bookmarkStart w:id="7" w:name="_Toc485246257"/>
       <w:r>
         <w:t>Benodigdheden</w:t>
       </w:r>
@@ -1998,7 +2007,7 @@
       <w:pPr>
         <w:pStyle w:val="Heading3"/>
       </w:pPr>
-      <w:bookmarkStart w:id="8" w:name="_Toc485245998"/>
+      <w:bookmarkStart w:id="8" w:name="_Toc485246258"/>
       <w:r>
         <w:t>Op locatie</w:t>
       </w:r>
@@ -2023,7 +2032,7 @@
       <w:pPr>
         <w:pStyle w:val="Heading2"/>
       </w:pPr>
-      <w:bookmarkStart w:id="9" w:name="_Toc485245999"/>
+      <w:bookmarkStart w:id="9" w:name="_Toc485246259"/>
       <w:r>
         <w:rPr>
           <w:rStyle w:val="Heading1Char"/>
@@ -2038,7 +2047,7 @@
       <w:pPr>
         <w:pStyle w:val="Heading3"/>
       </w:pPr>
-      <w:bookmarkStart w:id="10" w:name="_Toc485246000"/>
+      <w:bookmarkStart w:id="10" w:name="_Toc485246260"/>
       <w:r>
         <w:t>Voorbereidingen</w:t>
       </w:r>
@@ -2064,7 +2073,7 @@
       <w:pPr>
         <w:pStyle w:val="Heading3"/>
       </w:pPr>
-      <w:bookmarkStart w:id="11" w:name="_Toc485246001"/>
+      <w:bookmarkStart w:id="11" w:name="_Toc485246261"/>
       <w:r>
         <w:t>Van code naar app</w:t>
       </w:r>
@@ -2085,7 +2094,7 @@
       <w:pPr>
         <w:pStyle w:val="Heading3"/>
       </w:pPr>
-      <w:bookmarkStart w:id="12" w:name="_Toc485246002"/>
+      <w:bookmarkStart w:id="12" w:name="_Toc485246262"/>
       <w:r>
         <w:t>Van app naar de opdrachtgever</w:t>
       </w:r>
@@ -2101,7 +2110,7 @@
       <w:pPr>
         <w:pStyle w:val="Heading2"/>
       </w:pPr>
-      <w:bookmarkStart w:id="13" w:name="_Toc485246003"/>
+      <w:bookmarkStart w:id="13" w:name="_Toc485246263"/>
       <w:r>
         <w:lastRenderedPageBreak/>
         <w:t>Resultaat</w:t>
@@ -2135,7 +2144,7 @@
         <w:pStyle w:val="Heading1"/>
       </w:pPr>
       <w:bookmarkStart w:id="14" w:name="_Toc480103499"/>
-      <w:bookmarkStart w:id="15" w:name="_Toc485246004"/>
+      <w:bookmarkStart w:id="15" w:name="_Toc485246264"/>
       <w:bookmarkEnd w:id="2"/>
       <w:r>
         <w:t>Voor akkoord</w:t>
@@ -2271,7 +2280,7 @@
       <w:pPr>
         <w:pStyle w:val="Heading1"/>
       </w:pPr>
-      <w:bookmarkStart w:id="16" w:name="_Toc485246005"/>
+      <w:bookmarkStart w:id="16" w:name="_Toc485246265"/>
       <w:r>
         <w:lastRenderedPageBreak/>
         <w:t>Revisie</w:t>
@@ -2450,6 +2459,12 @@
               </w:rPr>
               <w:t>Tarik Hacialiogullari</w:t>
             </w:r>
+            <w:r>
+              <w:rPr>
+                <w:lang w:eastAsia="nl-NL"/>
+              </w:rPr>
+              <w:t xml:space="preserve"> &amp; Santino Bonora</w:t>
+            </w:r>
           </w:p>
         </w:tc>
         <w:tc>
@@ -2548,6 +2563,12 @@
                 <w:lang w:eastAsia="nl-NL"/>
               </w:rPr>
               <w:t>Santino Bonora</w:t>
+            </w:r>
+            <w:r>
+              <w:rPr>
+                <w:lang w:eastAsia="nl-NL"/>
+              </w:rPr>
+              <w:t xml:space="preserve"> &amp; Tarik Hacialiogullari</w:t>
             </w:r>
           </w:p>
         </w:tc>
@@ -2949,7 +2970,7 @@
           <w:rPr>
             <w:noProof/>
           </w:rPr>
-          <w:t>6</w:t>
+          <w:t>1</w:t>
         </w:r>
         <w:r>
           <w:fldChar w:fldCharType="end"/>
@@ -4316,7 +4337,7 @@
 </file>
 
 <file path=customXml/itemProps2.xml><?xml version="1.0" encoding="utf-8"?>
-<ds:datastoreItem xmlns:ds="http://schemas.openxmlformats.org/officeDocument/2006/customXml" ds:itemID="{92BEA2F1-1361-45FA-992D-001EA6D617F0}">
+<ds:datastoreItem xmlns:ds="http://schemas.openxmlformats.org/officeDocument/2006/customXml" ds:itemID="{280E8EEB-EC05-4456-8A05-E55CD1E467D8}">
   <ds:schemaRefs>
     <ds:schemaRef ds:uri="http://schemas.openxmlformats.org/officeDocument/2006/bibliography"/>
   </ds:schemaRefs>

</xml_diff>